<commit_message>
fiche d'ivestigation et ajout scroll sur les litses des tris
</commit_message>
<xml_diff>
--- a/fiche_dinvestigation_fonctionnalite.docx
+++ b/fiche_dinvestigation_fonctionnalite.docx
@@ -3,17 +3,14 @@
 <w:document xmlns:wpc="http://schemas.microsoft.com/office/word/2010/wordprocessingCanvas" xmlns:cx="http://schemas.microsoft.com/office/drawing/2014/chartex" xmlns:cx1="http://schemas.microsoft.com/office/drawing/2015/9/8/chartex" xmlns:cx2="http://schemas.microsoft.com/office/drawing/2015/10/21/chartex" xmlns:cx3="http://schemas.microsoft.com/office/drawing/2016/5/9/chartex" xmlns:cx4="http://schemas.microsoft.com/office/drawing/2016/5/10/chartex" xmlns:cx5="http://schemas.microsoft.com/office/drawing/2016/5/11/chartex" xmlns:cx6="http://schemas.microsoft.com/office/drawing/2016/5/12/chartex" xmlns:cx7="http://schemas.microsoft.com/office/drawing/2016/5/13/chartex" xmlns:cx8="http://schemas.microsoft.com/office/drawing/2016/5/14/chartex" xmlns:mc="http://schemas.openxmlformats.org/markup-compatibility/2006" xmlns:aink="http://schemas.microsoft.com/office/drawing/2016/ink" xmlns:am3d="http://schemas.microsoft.com/office/drawing/2017/model3d" xmlns:o="urn:schemas-microsoft-com:office:office" xmlns:oel="http://schemas.microsoft.com/office/2019/extlst" xmlns:r="http://schemas.openxmlformats.org/officeDocument/2006/relationships" xmlns:m="http://schemas.openxmlformats.org/officeDocument/2006/math" xmlns:v="urn:schemas-microsoft-com:vml" xmlns:wp14="http://schemas.microsoft.com/office/word/2010/wordprocessingDrawing" xmlns:wp="http://schemas.openxmlformats.org/drawingml/2006/wordprocessingDrawing" xmlns:w10="urn:schemas-microsoft-com:office:word" xmlns:w="http://schemas.openxmlformats.org/wordprocessingml/2006/main" xmlns:w14="http://schemas.microsoft.com/office/word/2010/wordml" xmlns:w15="http://schemas.microsoft.com/office/word/2012/wordml" xmlns:w16cex="http://schemas.microsoft.com/office/word/2018/wordml/cex" xmlns:w16cid="http://schemas.microsoft.com/office/word/2016/wordml/cid" xmlns:w16="http://schemas.microsoft.com/office/word/2018/wordml" xmlns:w16du="http://schemas.microsoft.com/office/word/2023/wordml/word16du" xmlns:w16sdtdh="http://schemas.microsoft.com/office/word/2020/wordml/sdtdatahash" xmlns:w16sdtfl="http://schemas.microsoft.com/office/word/2024/wordml/sdtformatlock" xmlns:w16se="http://schemas.microsoft.com/office/word/2015/wordml/symex" xmlns:wpg="http://schemas.microsoft.com/office/word/2010/wordprocessingGroup" xmlns:wpi="http://schemas.microsoft.com/office/word/2010/wordprocessingInk" xmlns:wne="http://schemas.microsoft.com/office/word/2006/wordml" xmlns:wps="http://schemas.microsoft.com/office/word/2010/wordprocessingShape" mc:Ignorable="w14 w15 w16se w16cid w16 w16cex w16sdtdh w16sdtfl w16du wp14">
   <w:body>
     <w:p>
-      <w:pPr>
-        <w:jc w:val="center"/>
-      </w:pPr>
       <w:r>
         <w:rPr>
           <w:noProof/>
         </w:rPr>
         <w:drawing>
-          <wp:inline distT="0" distB="0" distL="0" distR="0" wp14:anchorId="55F72F5B" wp14:editId="71282EC6">
-            <wp:extent cx="1981302" cy="647733"/>
-            <wp:effectExtent l="0" t="0" r="0" b="0"/>
+          <wp:inline distT="0" distB="0" distL="0" distR="0" wp14:anchorId="55F72F5B" wp14:editId="714CA142">
+            <wp:extent cx="1676251" cy="548005"/>
+            <wp:effectExtent l="0" t="0" r="635" b="4445"/>
             <wp:docPr id="739553795" name="Picture 1"/>
             <wp:cNvGraphicFramePr>
               <a:graphicFrameLocks xmlns:a="http://schemas.openxmlformats.org/drawingml/2006/main" noChangeAspect="1"/>
@@ -26,7 +23,7 @@
                     <pic:cNvPicPr/>
                   </pic:nvPicPr>
                   <pic:blipFill>
-                    <a:blip r:embed="rId4">
+                    <a:blip r:embed="rId5">
                       <a:extLst>
                         <a:ext uri="{28A0092B-C50C-407E-A947-70E740481C1C}">
                           <a14:useLocalDpi xmlns:a14="http://schemas.microsoft.com/office/drawing/2010/main" val="0"/>
@@ -40,7 +37,7 @@
                   <pic:spPr>
                     <a:xfrm>
                       <a:off x="0" y="0"/>
-                      <a:ext cx="1981302" cy="647733"/>
+                      <a:ext cx="1687919" cy="551820"/>
                     </a:xfrm>
                     <a:prstGeom prst="rect">
                       <a:avLst/>
@@ -53,6 +50,501 @@
         </w:drawing>
       </w:r>
     </w:p>
+    <w:p>
+      <w:pPr>
+        <w:jc w:val="center"/>
+        <w:rPr>
+          <w:sz w:val="40"/>
+          <w:szCs w:val="40"/>
+        </w:rPr>
+      </w:pPr>
+      <w:r>
+        <w:rPr>
+          <w:sz w:val="40"/>
+          <w:szCs w:val="40"/>
+        </w:rPr>
+        <w:t>Fiche d’investigation de fonctionnalité</w:t>
+      </w:r>
+    </w:p>
+    <w:tbl>
+      <w:tblPr>
+        <w:tblStyle w:val="TableGrid"/>
+        <w:tblW w:w="0" w:type="auto"/>
+        <w:tblInd w:w="-5" w:type="dxa"/>
+        <w:tblLook w:val="04A0" w:firstRow="1" w:lastRow="0" w:firstColumn="1" w:lastColumn="0" w:noHBand="0" w:noVBand="1"/>
+      </w:tblPr>
+      <w:tblGrid>
+        <w:gridCol w:w="5233"/>
+        <w:gridCol w:w="5228"/>
+      </w:tblGrid>
+      <w:tr>
+        <w:trPr>
+          <w:trHeight w:val="734"/>
+        </w:trPr>
+        <w:tc>
+          <w:tcPr>
+            <w:tcW w:w="5233" w:type="dxa"/>
+          </w:tcPr>
+          <w:p>
+            <w:r>
+              <w:rPr>
+                <w:b/>
+                <w:bCs/>
+              </w:rPr>
+              <w:t>Fonctionnalité :</w:t>
+            </w:r>
+            <w:r>
+              <w:t xml:space="preserve"> </w:t>
+            </w:r>
+            <w:r>
+              <w:t>Fonctionnalité de recherche &amp; filtrage de recettes</w:t>
+            </w:r>
+          </w:p>
+        </w:tc>
+        <w:tc>
+          <w:tcPr>
+            <w:tcW w:w="5228" w:type="dxa"/>
+          </w:tcPr>
+          <w:p>
+            <w:pPr>
+              <w:jc w:val="right"/>
+              <w:rPr>
+                <w:b/>
+                <w:bCs/>
+              </w:rPr>
+            </w:pPr>
+            <w:r>
+              <w:rPr>
+                <w:b/>
+                <w:bCs/>
+              </w:rPr>
+              <w:t>Fonctionnalité #1</w:t>
+            </w:r>
+          </w:p>
+        </w:tc>
+      </w:tr>
+      <w:tr>
+        <w:trPr>
+          <w:trHeight w:val="1550"/>
+        </w:trPr>
+        <w:tc>
+          <w:tcPr>
+            <w:tcW w:w="10461" w:type="dxa"/>
+            <w:gridSpan w:val="2"/>
+          </w:tcPr>
+          <w:p>
+            <w:r>
+              <w:rPr>
+                <w:b/>
+                <w:bCs/>
+              </w:rPr>
+              <w:t xml:space="preserve">Problématique : </w:t>
+            </w:r>
+            <w:r>
+              <w:t>Afin de</w:t>
+            </w:r>
+            <w:r>
+              <w:t xml:space="preserve"> faire une recherche rapide de recette, l’utilisateur doit </w:t>
+            </w:r>
+            <w:r>
+              <w:t xml:space="preserve">pouvoir filtrer les recettes selon deux axes : </w:t>
+            </w:r>
+          </w:p>
+          <w:p>
+            <w:pPr>
+              <w:pStyle w:val="ListParagraph"/>
+              <w:numPr>
+                <w:ilvl w:val="0"/>
+                <w:numId w:val="1"/>
+              </w:numPr>
+            </w:pPr>
+            <w:r>
+              <w:t>Une barre principale permettant de rechercher des mots ou groupes de lettres dans le titre, les ingrédients ou la description.</w:t>
+            </w:r>
+          </w:p>
+          <w:p>
+            <w:pPr>
+              <w:rPr>
+                <w:b/>
+                <w:bCs/>
+              </w:rPr>
+            </w:pPr>
+            <w:r>
+              <w:t xml:space="preserve">      </w:t>
+            </w:r>
+            <w:r>
+              <w:t xml:space="preserve"> 2 – Recherche par mots clés dans les ingrédients, les ustensiles ou les appareils</w:t>
+            </w:r>
+          </w:p>
+        </w:tc>
+      </w:tr>
+    </w:tbl>
+    <w:p/>
+    <w:tbl>
+      <w:tblPr>
+        <w:tblStyle w:val="TableGrid"/>
+        <w:tblW w:w="0" w:type="auto"/>
+        <w:tblLook w:val="04A0" w:firstRow="1" w:lastRow="0" w:firstColumn="1" w:lastColumn="0" w:noHBand="0" w:noVBand="1"/>
+      </w:tblPr>
+      <w:tblGrid>
+        <w:gridCol w:w="5228"/>
+        <w:gridCol w:w="5228"/>
+      </w:tblGrid>
+      <w:tr>
+        <w:trPr>
+          <w:trHeight w:val="2033"/>
+        </w:trPr>
+        <w:tc>
+          <w:tcPr>
+            <w:tcW w:w="10456" w:type="dxa"/>
+            <w:gridSpan w:val="2"/>
+          </w:tcPr>
+          <w:p>
+            <w:pPr>
+              <w:rPr>
+                <w:b/>
+                <w:bCs/>
+              </w:rPr>
+            </w:pPr>
+            <w:r>
+              <w:rPr>
+                <w:b/>
+                <w:bCs/>
+              </w:rPr>
+              <w:t xml:space="preserve">Option 1 : Utilisation de la </w:t>
+            </w:r>
+            <w:r>
+              <w:rPr>
+                <w:b/>
+                <w:bCs/>
+              </w:rPr>
+              <w:t xml:space="preserve">version en programmation fonctionnelle avec les méthodes de l'objet </w:t>
+            </w:r>
+            <w:proofErr w:type="spellStart"/>
+            <w:r>
+              <w:rPr>
+                <w:b/>
+                <w:bCs/>
+              </w:rPr>
+              <w:t>array</w:t>
+            </w:r>
+            <w:proofErr w:type="spellEnd"/>
+            <w:r>
+              <w:rPr>
+                <w:b/>
+                <w:bCs/>
+              </w:rPr>
+              <w:t xml:space="preserve"> (</w:t>
+            </w:r>
+            <w:proofErr w:type="spellStart"/>
+            <w:r>
+              <w:rPr>
+                <w:b/>
+                <w:bCs/>
+              </w:rPr>
+              <w:t>foreach</w:t>
+            </w:r>
+            <w:proofErr w:type="spellEnd"/>
+            <w:r>
+              <w:rPr>
+                <w:b/>
+                <w:bCs/>
+              </w:rPr>
+              <w:t xml:space="preserve">, </w:t>
+            </w:r>
+            <w:proofErr w:type="spellStart"/>
+            <w:r>
+              <w:rPr>
+                <w:b/>
+                <w:bCs/>
+              </w:rPr>
+              <w:t>filter</w:t>
+            </w:r>
+            <w:proofErr w:type="spellEnd"/>
+            <w:r>
+              <w:rPr>
+                <w:b/>
+                <w:bCs/>
+              </w:rPr>
+              <w:t xml:space="preserve">, </w:t>
+            </w:r>
+            <w:proofErr w:type="spellStart"/>
+            <w:r>
+              <w:rPr>
+                <w:b/>
+                <w:bCs/>
+              </w:rPr>
+              <w:t>map</w:t>
+            </w:r>
+            <w:proofErr w:type="spellEnd"/>
+            <w:r>
+              <w:rPr>
+                <w:b/>
+                <w:bCs/>
+              </w:rPr>
+              <w:t xml:space="preserve">, </w:t>
+            </w:r>
+            <w:r>
+              <w:rPr>
+                <w:b/>
+                <w:bCs/>
+              </w:rPr>
+              <w:t>set</w:t>
+            </w:r>
+            <w:r>
+              <w:rPr>
+                <w:b/>
+                <w:bCs/>
+              </w:rPr>
+              <w:t>)</w:t>
+            </w:r>
+          </w:p>
+          <w:p>
+            <w:r>
+              <w:t xml:space="preserve">Dans cette option, </w:t>
+            </w:r>
+          </w:p>
+        </w:tc>
+      </w:tr>
+      <w:tr>
+        <w:trPr>
+          <w:trHeight w:val="2544"/>
+        </w:trPr>
+        <w:tc>
+          <w:tcPr>
+            <w:tcW w:w="5228" w:type="dxa"/>
+          </w:tcPr>
+          <w:p>
+            <w:pPr>
+              <w:rPr>
+                <w:b/>
+                <w:bCs/>
+              </w:rPr>
+            </w:pPr>
+            <w:r>
+              <w:rPr>
+                <w:b/>
+                <w:bCs/>
+              </w:rPr>
+              <w:t>Avantages</w:t>
+            </w:r>
+          </w:p>
+          <w:p>
+            <w:pPr>
+              <w:pStyle w:val="ListParagraph"/>
+              <w:numPr>
+                <w:ilvl w:val="0"/>
+                <w:numId w:val="2"/>
+              </w:numPr>
+            </w:pPr>
+            <w:r>
+              <w:t xml:space="preserve"> Code</w:t>
+            </w:r>
+            <w:r>
+              <w:t xml:space="preserve"> lisible et basé sur les méthodes natives JS (</w:t>
+            </w:r>
+            <w:proofErr w:type="spellStart"/>
+            <w:r>
+              <w:t>forEach</w:t>
+            </w:r>
+            <w:proofErr w:type="spellEnd"/>
+            <w:r>
+              <w:t xml:space="preserve">, </w:t>
+            </w:r>
+            <w:proofErr w:type="spellStart"/>
+            <w:r>
+              <w:t>filter</w:t>
+            </w:r>
+            <w:proofErr w:type="spellEnd"/>
+            <w:r>
+              <w:t xml:space="preserve">, </w:t>
+            </w:r>
+            <w:proofErr w:type="spellStart"/>
+            <w:r>
+              <w:t>some</w:t>
+            </w:r>
+            <w:proofErr w:type="spellEnd"/>
+            <w:r>
+              <w:t>).</w:t>
+            </w:r>
+          </w:p>
+          <w:p>
+            <w:pPr>
+              <w:pStyle w:val="ListParagraph"/>
+              <w:numPr>
+                <w:ilvl w:val="0"/>
+                <w:numId w:val="2"/>
+              </w:numPr>
+            </w:pPr>
+            <w:r>
+              <w:t xml:space="preserve"> Fonction</w:t>
+            </w:r>
+            <w:r>
+              <w:t xml:space="preserve"> </w:t>
+            </w:r>
+            <w:proofErr w:type="spellStart"/>
+            <w:proofErr w:type="gramStart"/>
+            <w:r>
+              <w:t>applyFilter</w:t>
+            </w:r>
+            <w:proofErr w:type="spellEnd"/>
+            <w:r>
+              <w:t>(</w:t>
+            </w:r>
+            <w:proofErr w:type="gramEnd"/>
+            <w:r>
+              <w:t>) centralise toute la logique.</w:t>
+            </w:r>
+          </w:p>
+          <w:p>
+            <w:pPr>
+              <w:pStyle w:val="ListParagraph"/>
+              <w:numPr>
+                <w:ilvl w:val="0"/>
+                <w:numId w:val="2"/>
+              </w:numPr>
+            </w:pPr>
+            <w:r>
+              <w:t>Possibilité</w:t>
+            </w:r>
+            <w:r>
+              <w:t xml:space="preserve"> d’empiler plusieurs filtres sans perdre les précédents.</w:t>
+            </w:r>
+          </w:p>
+          <w:p>
+            <w:pPr>
+              <w:rPr>
+                <w:b/>
+                <w:bCs/>
+              </w:rPr>
+            </w:pPr>
+          </w:p>
+        </w:tc>
+        <w:tc>
+          <w:tcPr>
+            <w:tcW w:w="5228" w:type="dxa"/>
+          </w:tcPr>
+          <w:p>
+            <w:pPr>
+              <w:rPr>
+                <w:b/>
+                <w:bCs/>
+              </w:rPr>
+            </w:pPr>
+            <w:r>
+              <w:rPr>
+                <w:b/>
+                <w:bCs/>
+              </w:rPr>
+              <w:t>Inconvénients</w:t>
+            </w:r>
+          </w:p>
+          <w:p>
+            <w:pPr>
+              <w:pStyle w:val="ListParagraph"/>
+              <w:numPr>
+                <w:ilvl w:val="0"/>
+                <w:numId w:val="2"/>
+              </w:numPr>
+            </w:pPr>
+            <w:r>
+              <w:t xml:space="preserve"> Les</w:t>
+            </w:r>
+            <w:r>
+              <w:t xml:space="preserve"> recherches ne démarrent qu’à partir de 3 caractères.</w:t>
+            </w:r>
+          </w:p>
+          <w:p>
+            <w:pPr>
+              <w:pStyle w:val="ListParagraph"/>
+              <w:numPr>
+                <w:ilvl w:val="0"/>
+                <w:numId w:val="2"/>
+              </w:numPr>
+            </w:pPr>
+            <w:r>
+              <w:t xml:space="preserve"> Bien</w:t>
+            </w:r>
+            <w:r>
+              <w:t xml:space="preserve"> vérifier que tous les id HTML existent (</w:t>
+            </w:r>
+            <w:proofErr w:type="spellStart"/>
+            <w:r>
+              <w:t>search-recipes</w:t>
+            </w:r>
+            <w:proofErr w:type="spellEnd"/>
+            <w:r>
+              <w:t xml:space="preserve">, </w:t>
+            </w:r>
+            <w:proofErr w:type="spellStart"/>
+            <w:r>
+              <w:t>list-ingredients</w:t>
+            </w:r>
+            <w:proofErr w:type="spellEnd"/>
+            <w:r>
+              <w:t xml:space="preserve">, </w:t>
+            </w:r>
+            <w:proofErr w:type="spellStart"/>
+            <w:r>
+              <w:t>nbRecipes</w:t>
+            </w:r>
+            <w:proofErr w:type="spellEnd"/>
+            <w:r>
+              <w:t>, etc.).</w:t>
+            </w:r>
+          </w:p>
+          <w:p>
+            <w:pPr>
+              <w:pStyle w:val="ListParagraph"/>
+              <w:numPr>
+                <w:ilvl w:val="0"/>
+                <w:numId w:val="2"/>
+              </w:numPr>
+            </w:pPr>
+            <w:r>
+              <w:t xml:space="preserve"> La</w:t>
+            </w:r>
+            <w:r>
+              <w:t xml:space="preserve"> recherche est sensible aux espaces superflus → </w:t>
+            </w:r>
+            <w:r>
+              <w:t>trim (</w:t>
+            </w:r>
+            <w:r>
+              <w:t>) est utilisé.</w:t>
+            </w:r>
+          </w:p>
+          <w:p>
+            <w:pPr>
+              <w:rPr>
+                <w:b/>
+                <w:bCs/>
+              </w:rPr>
+            </w:pPr>
+          </w:p>
+        </w:tc>
+      </w:tr>
+      <w:tr>
+        <w:tc>
+          <w:tcPr>
+            <w:tcW w:w="10456" w:type="dxa"/>
+            <w:gridSpan w:val="2"/>
+          </w:tcPr>
+          <w:p>
+            <w:r>
+              <w:rPr>
+                <w:b/>
+                <w:bCs/>
+              </w:rPr>
+              <w:t>Nombre de recherche possible :</w:t>
+            </w:r>
+            <w:r>
+              <w:t xml:space="preserve"> par filtre (ingrédients, appareils, ustensiles)</w:t>
+            </w:r>
+          </w:p>
+        </w:tc>
+      </w:tr>
+    </w:tbl>
     <w:p/>
     <w:sectPr>
       <w:pgSz w:w="11906" w:h="16838"/>
@@ -62,6 +554,219 @@
     </w:sectPr>
   </w:body>
 </w:document>
+</file>
+
+<file path=word/numbering.xml><?xml version="1.0" encoding="utf-8"?>
+<w:numbering xmlns:wpc="http://schemas.microsoft.com/office/word/2010/wordprocessingCanvas" xmlns:cx="http://schemas.microsoft.com/office/drawing/2014/chartex" xmlns:cx1="http://schemas.microsoft.com/office/drawing/2015/9/8/chartex" xmlns:cx2="http://schemas.microsoft.com/office/drawing/2015/10/21/chartex" xmlns:cx3="http://schemas.microsoft.com/office/drawing/2016/5/9/chartex" xmlns:cx4="http://schemas.microsoft.com/office/drawing/2016/5/10/chartex" xmlns:cx5="http://schemas.microsoft.com/office/drawing/2016/5/11/chartex" xmlns:cx6="http://schemas.microsoft.com/office/drawing/2016/5/12/chartex" xmlns:cx7="http://schemas.microsoft.com/office/drawing/2016/5/13/chartex" xmlns:cx8="http://schemas.microsoft.com/office/drawing/2016/5/14/chartex" xmlns:mc="http://schemas.openxmlformats.org/markup-compatibility/2006" xmlns:aink="http://schemas.microsoft.com/office/drawing/2016/ink" xmlns:am3d="http://schemas.microsoft.com/office/drawing/2017/model3d" xmlns:o="urn:schemas-microsoft-com:office:office" xmlns:oel="http://schemas.microsoft.com/office/2019/extlst" xmlns:r="http://schemas.openxmlformats.org/officeDocument/2006/relationships" xmlns:m="http://schemas.openxmlformats.org/officeDocument/2006/math" xmlns:v="urn:schemas-microsoft-com:vml" xmlns:wp14="http://schemas.microsoft.com/office/word/2010/wordprocessingDrawing" xmlns:wp="http://schemas.openxmlformats.org/drawingml/2006/wordprocessingDrawing" xmlns:w10="urn:schemas-microsoft-com:office:word" xmlns:w="http://schemas.openxmlformats.org/wordprocessingml/2006/main" xmlns:w14="http://schemas.microsoft.com/office/word/2010/wordml" xmlns:w15="http://schemas.microsoft.com/office/word/2012/wordml" xmlns:w16cex="http://schemas.microsoft.com/office/word/2018/wordml/cex" xmlns:w16cid="http://schemas.microsoft.com/office/word/2016/wordml/cid" xmlns:w16="http://schemas.microsoft.com/office/word/2018/wordml" xmlns:w16du="http://schemas.microsoft.com/office/word/2023/wordml/word16du" xmlns:w16sdtdh="http://schemas.microsoft.com/office/word/2020/wordml/sdtdatahash" xmlns:w16sdtfl="http://schemas.microsoft.com/office/word/2024/wordml/sdtformatlock" xmlns:w16se="http://schemas.microsoft.com/office/word/2015/wordml/symex" xmlns:wpg="http://schemas.microsoft.com/office/word/2010/wordprocessingGroup" xmlns:wpi="http://schemas.microsoft.com/office/word/2010/wordprocessingInk" xmlns:wne="http://schemas.microsoft.com/office/word/2006/wordml" xmlns:wps="http://schemas.microsoft.com/office/word/2010/wordprocessingShape" mc:Ignorable="w14 w15 w16se w16cid w16 w16cex w16sdtdh w16sdtfl w16du wp14">
+  <w:abstractNum w:abstractNumId="0" w15:restartNumberingAfterBreak="0">
+    <w:nsid w:val="3D54059F"/>
+    <w:multiLevelType w:val="hybridMultilevel"/>
+    <w:tmpl w:val="53E029EE"/>
+    <w:lvl w:ilvl="0" w:tplc="B28C1614">
+      <w:start w:val="2"/>
+      <w:numFmt w:val="bullet"/>
+      <w:lvlText w:val=""/>
+      <w:lvlJc w:val="left"/>
+      <w:pPr>
+        <w:ind w:left="720" w:hanging="360"/>
+      </w:pPr>
+      <w:rPr>
+        <w:rFonts w:ascii="Symbol" w:eastAsiaTheme="minorHAnsi" w:hAnsi="Symbol" w:cstheme="minorBidi" w:hint="default"/>
+      </w:rPr>
+    </w:lvl>
+    <w:lvl w:ilvl="1" w:tplc="040C0003" w:tentative="1">
+      <w:start w:val="1"/>
+      <w:numFmt w:val="bullet"/>
+      <w:lvlText w:val="o"/>
+      <w:lvlJc w:val="left"/>
+      <w:pPr>
+        <w:ind w:left="1440" w:hanging="360"/>
+      </w:pPr>
+      <w:rPr>
+        <w:rFonts w:ascii="Courier New" w:hAnsi="Courier New" w:cs="Courier New" w:hint="default"/>
+      </w:rPr>
+    </w:lvl>
+    <w:lvl w:ilvl="2" w:tplc="040C0005" w:tentative="1">
+      <w:start w:val="1"/>
+      <w:numFmt w:val="bullet"/>
+      <w:lvlText w:val=""/>
+      <w:lvlJc w:val="left"/>
+      <w:pPr>
+        <w:ind w:left="2160" w:hanging="360"/>
+      </w:pPr>
+      <w:rPr>
+        <w:rFonts w:ascii="Wingdings" w:hAnsi="Wingdings" w:hint="default"/>
+      </w:rPr>
+    </w:lvl>
+    <w:lvl w:ilvl="3" w:tplc="040C0001" w:tentative="1">
+      <w:start w:val="1"/>
+      <w:numFmt w:val="bullet"/>
+      <w:lvlText w:val=""/>
+      <w:lvlJc w:val="left"/>
+      <w:pPr>
+        <w:ind w:left="2880" w:hanging="360"/>
+      </w:pPr>
+      <w:rPr>
+        <w:rFonts w:ascii="Symbol" w:hAnsi="Symbol" w:hint="default"/>
+      </w:rPr>
+    </w:lvl>
+    <w:lvl w:ilvl="4" w:tplc="040C0003" w:tentative="1">
+      <w:start w:val="1"/>
+      <w:numFmt w:val="bullet"/>
+      <w:lvlText w:val="o"/>
+      <w:lvlJc w:val="left"/>
+      <w:pPr>
+        <w:ind w:left="3600" w:hanging="360"/>
+      </w:pPr>
+      <w:rPr>
+        <w:rFonts w:ascii="Courier New" w:hAnsi="Courier New" w:cs="Courier New" w:hint="default"/>
+      </w:rPr>
+    </w:lvl>
+    <w:lvl w:ilvl="5" w:tplc="040C0005" w:tentative="1">
+      <w:start w:val="1"/>
+      <w:numFmt w:val="bullet"/>
+      <w:lvlText w:val=""/>
+      <w:lvlJc w:val="left"/>
+      <w:pPr>
+        <w:ind w:left="4320" w:hanging="360"/>
+      </w:pPr>
+      <w:rPr>
+        <w:rFonts w:ascii="Wingdings" w:hAnsi="Wingdings" w:hint="default"/>
+      </w:rPr>
+    </w:lvl>
+    <w:lvl w:ilvl="6" w:tplc="040C0001" w:tentative="1">
+      <w:start w:val="1"/>
+      <w:numFmt w:val="bullet"/>
+      <w:lvlText w:val=""/>
+      <w:lvlJc w:val="left"/>
+      <w:pPr>
+        <w:ind w:left="5040" w:hanging="360"/>
+      </w:pPr>
+      <w:rPr>
+        <w:rFonts w:ascii="Symbol" w:hAnsi="Symbol" w:hint="default"/>
+      </w:rPr>
+    </w:lvl>
+    <w:lvl w:ilvl="7" w:tplc="040C0003" w:tentative="1">
+      <w:start w:val="1"/>
+      <w:numFmt w:val="bullet"/>
+      <w:lvlText w:val="o"/>
+      <w:lvlJc w:val="left"/>
+      <w:pPr>
+        <w:ind w:left="5760" w:hanging="360"/>
+      </w:pPr>
+      <w:rPr>
+        <w:rFonts w:ascii="Courier New" w:hAnsi="Courier New" w:cs="Courier New" w:hint="default"/>
+      </w:rPr>
+    </w:lvl>
+    <w:lvl w:ilvl="8" w:tplc="040C0005" w:tentative="1">
+      <w:start w:val="1"/>
+      <w:numFmt w:val="bullet"/>
+      <w:lvlText w:val=""/>
+      <w:lvlJc w:val="left"/>
+      <w:pPr>
+        <w:ind w:left="6480" w:hanging="360"/>
+      </w:pPr>
+      <w:rPr>
+        <w:rFonts w:ascii="Wingdings" w:hAnsi="Wingdings" w:hint="default"/>
+      </w:rPr>
+    </w:lvl>
+  </w:abstractNum>
+  <w:abstractNum w:abstractNumId="1" w15:restartNumberingAfterBreak="0">
+    <w:nsid w:val="66C42D21"/>
+    <w:multiLevelType w:val="hybridMultilevel"/>
+    <w:tmpl w:val="87C03650"/>
+    <w:lvl w:ilvl="0" w:tplc="7B3AFCE6">
+      <w:start w:val="1"/>
+      <w:numFmt w:val="decimal"/>
+      <w:lvlText w:val="%1-"/>
+      <w:lvlJc w:val="left"/>
+      <w:pPr>
+        <w:ind w:left="720" w:hanging="360"/>
+      </w:pPr>
+      <w:rPr>
+        <w:rFonts w:hint="default"/>
+      </w:rPr>
+    </w:lvl>
+    <w:lvl w:ilvl="1" w:tplc="040C0019" w:tentative="1">
+      <w:start w:val="1"/>
+      <w:numFmt w:val="lowerLetter"/>
+      <w:lvlText w:val="%2."/>
+      <w:lvlJc w:val="left"/>
+      <w:pPr>
+        <w:ind w:left="1440" w:hanging="360"/>
+      </w:pPr>
+    </w:lvl>
+    <w:lvl w:ilvl="2" w:tplc="040C001B" w:tentative="1">
+      <w:start w:val="1"/>
+      <w:numFmt w:val="lowerRoman"/>
+      <w:lvlText w:val="%3."/>
+      <w:lvlJc w:val="right"/>
+      <w:pPr>
+        <w:ind w:left="2160" w:hanging="180"/>
+      </w:pPr>
+    </w:lvl>
+    <w:lvl w:ilvl="3" w:tplc="040C000F" w:tentative="1">
+      <w:start w:val="1"/>
+      <w:numFmt w:val="decimal"/>
+      <w:lvlText w:val="%4."/>
+      <w:lvlJc w:val="left"/>
+      <w:pPr>
+        <w:ind w:left="2880" w:hanging="360"/>
+      </w:pPr>
+    </w:lvl>
+    <w:lvl w:ilvl="4" w:tplc="040C0019" w:tentative="1">
+      <w:start w:val="1"/>
+      <w:numFmt w:val="lowerLetter"/>
+      <w:lvlText w:val="%5."/>
+      <w:lvlJc w:val="left"/>
+      <w:pPr>
+        <w:ind w:left="3600" w:hanging="360"/>
+      </w:pPr>
+    </w:lvl>
+    <w:lvl w:ilvl="5" w:tplc="040C001B" w:tentative="1">
+      <w:start w:val="1"/>
+      <w:numFmt w:val="lowerRoman"/>
+      <w:lvlText w:val="%6."/>
+      <w:lvlJc w:val="right"/>
+      <w:pPr>
+        <w:ind w:left="4320" w:hanging="180"/>
+      </w:pPr>
+    </w:lvl>
+    <w:lvl w:ilvl="6" w:tplc="040C000F" w:tentative="1">
+      <w:start w:val="1"/>
+      <w:numFmt w:val="decimal"/>
+      <w:lvlText w:val="%7."/>
+      <w:lvlJc w:val="left"/>
+      <w:pPr>
+        <w:ind w:left="5040" w:hanging="360"/>
+      </w:pPr>
+    </w:lvl>
+    <w:lvl w:ilvl="7" w:tplc="040C0019" w:tentative="1">
+      <w:start w:val="1"/>
+      <w:numFmt w:val="lowerLetter"/>
+      <w:lvlText w:val="%8."/>
+      <w:lvlJc w:val="left"/>
+      <w:pPr>
+        <w:ind w:left="5760" w:hanging="360"/>
+      </w:pPr>
+    </w:lvl>
+    <w:lvl w:ilvl="8" w:tplc="040C001B" w:tentative="1">
+      <w:start w:val="1"/>
+      <w:numFmt w:val="lowerRoman"/>
+      <w:lvlText w:val="%9."/>
+      <w:lvlJc w:val="right"/>
+      <w:pPr>
+        <w:ind w:left="6480" w:hanging="180"/>
+      </w:pPr>
+    </w:lvl>
+  </w:abstractNum>
+  <w:num w:numId="1" w16cid:durableId="209928888">
+    <w:abstractNumId w:val="1"/>
+  </w:num>
+  <w:num w:numId="2" w16cid:durableId="1395590512">
+    <w:abstractNumId w:val="0"/>
+  </w:num>
+</w:numbering>
 </file>
 
 <file path=word/styles.xml><?xml version="1.0" encoding="utf-8"?>
@@ -667,7 +1372,6 @@
   <w:style w:type="character" w:default="1" w:styleId="DefaultParagraphFont">
     <w:name w:val="Default Paragraph Font"/>
     <w:uiPriority w:val="1"/>
-    <w:semiHidden/>
     <w:unhideWhenUsed/>
   </w:style>
   <w:style w:type="table" w:default="1" w:styleId="TableNormal">
@@ -1003,6 +1707,25 @@
       <w:color w:val="605E5C"/>
       <w:shd w:val="clear" w:color="auto" w:fill="E1DFDD"/>
     </w:rPr>
+  </w:style>
+  <w:style w:type="table" w:styleId="TableGrid">
+    <w:name w:val="Table Grid"/>
+    <w:basedOn w:val="TableNormal"/>
+    <w:uiPriority w:val="39"/>
+    <w:rsid w:val="000414DE"/>
+    <w:pPr>
+      <w:spacing w:after="0" w:line="240" w:lineRule="auto"/>
+    </w:pPr>
+    <w:tblPr>
+      <w:tblBorders>
+        <w:top w:val="single" w:sz="4" w:space="0" w:color="auto"/>
+        <w:left w:val="single" w:sz="4" w:space="0" w:color="auto"/>
+        <w:bottom w:val="single" w:sz="4" w:space="0" w:color="auto"/>
+        <w:right w:val="single" w:sz="4" w:space="0" w:color="auto"/>
+        <w:insideH w:val="single" w:sz="4" w:space="0" w:color="auto"/>
+        <w:insideV w:val="single" w:sz="4" w:space="0" w:color="auto"/>
+      </w:tblBorders>
+    </w:tblPr>
   </w:style>
 </w:styles>
 </file>

</xml_diff>